<commit_message>
Update Snake Lab - User Guide.docx
</commit_message>
<xml_diff>
--- a/SnakeGame/Snake Lab - User Guide.docx
+++ b/SnakeGame/Snake Lab - User Guide.docx
@@ -9,8 +9,6 @@
       <w:r>
         <w:t>Lab: Snake – User Guide</w:t>
       </w:r>
-      <w:bookmarkStart w:id="0" w:name="_GoBack"/>
-      <w:bookmarkEnd w:id="0"/>
     </w:p>
     <w:p>
       <w:pPr>
@@ -38,55 +36,19 @@
         </w:numPr>
       </w:pPr>
       <w:r>
-        <w:t>To change the direction of the moving square, enter “a”</w:t>
-      </w:r>
-      <w:r>
-        <w:t xml:space="preserve"> or “</w:t>
+        <w:t>To change the direction of the moving square, enter “a” or “</w:t>
       </w:r>
       <w:r>
         <w:sym w:font="Wingdings" w:char="F0DF"/>
       </w:r>
       <w:r>
-        <w:t>”</w:t>
-      </w:r>
-      <w:r>
-        <w:t xml:space="preserve"> to go to the left (west if you will), “d” </w:t>
-      </w:r>
-      <w:r>
-        <w:t>or “</w:t>
+        <w:t>” to go to the left (west if you will), “d” or “</w:t>
       </w:r>
       <w:r>
         <w:sym w:font="Wingdings" w:char="F0E0"/>
       </w:r>
       <w:r>
-        <w:t xml:space="preserve">” </w:t>
-      </w:r>
-      <w:r>
-        <w:t xml:space="preserve">to go to the right (east), “s” </w:t>
-      </w:r>
-      <w:r>
-        <w:t xml:space="preserve">or “down-directional </w:t>
-      </w:r>
-      <w:r>
-        <w:t>button</w:t>
-      </w:r>
-      <w:r>
-        <w:t xml:space="preserve">” </w:t>
-      </w:r>
-      <w:r>
-        <w:t>to go down (south) and “w”</w:t>
-      </w:r>
-      <w:r>
-        <w:t xml:space="preserve"> or “up-directional</w:t>
-      </w:r>
-      <w:r>
-        <w:t xml:space="preserve"> </w:t>
-      </w:r>
-      <w:r>
-        <w:t xml:space="preserve">button” </w:t>
-      </w:r>
-      <w:r>
-        <w:t xml:space="preserve">to go up (north). </w:t>
+        <w:t xml:space="preserve">” to go to the right (east), “s” or “down-directional button” to go down (south) and “w” or “up-directional button” to go up (north). </w:t>
       </w:r>
     </w:p>
     <w:p>
@@ -219,6 +181,25 @@
       <w:r>
         <w:t>The death snake can cycle back on itself, but your snake cannot</w:t>
       </w:r>
+    </w:p>
+    <w:p>
+      <w:pPr>
+        <w:pStyle w:val="ListParagraph"/>
+      </w:pPr>
+    </w:p>
+    <w:p>
+      <w:pPr>
+        <w:pStyle w:val="ListParagraph"/>
+        <w:numPr>
+          <w:ilvl w:val="0"/>
+          <w:numId w:val="4"/>
+        </w:numPr>
+      </w:pPr>
+      <w:r>
+        <w:t>If the death snake runs into a mine or apple, it will reverse direction</w:t>
+      </w:r>
+      <w:bookmarkStart w:id="0" w:name="_GoBack"/>
+      <w:bookmarkEnd w:id="0"/>
     </w:p>
     <w:p>
       <w:pPr>
@@ -1298,6 +1279,7 @@
     <w:lsdException w:name="HTML Sample" w:semiHidden="1" w:unhideWhenUsed="1"/>
     <w:lsdException w:name="HTML Typewriter" w:semiHidden="1" w:unhideWhenUsed="1"/>
     <w:lsdException w:name="HTML Variable" w:semiHidden="1" w:unhideWhenUsed="1"/>
+    <w:lsdException w:name="Normal Table" w:semiHidden="1" w:unhideWhenUsed="1"/>
     <w:lsdException w:name="annotation subject" w:semiHidden="1" w:unhideWhenUsed="1"/>
     <w:lsdException w:name="No List" w:semiHidden="1" w:unhideWhenUsed="1"/>
     <w:lsdException w:name="Outline List 1" w:semiHidden="1" w:unhideWhenUsed="1"/>
@@ -1343,9 +1325,11 @@
     <w:lsdException w:name="Table Subtle 1" w:semiHidden="1" w:unhideWhenUsed="1"/>
     <w:lsdException w:name="Table Subtle 2" w:semiHidden="1" w:unhideWhenUsed="1"/>
     <w:lsdException w:name="Table Web 1" w:semiHidden="1" w:unhideWhenUsed="1"/>
+    <w:lsdException w:name="Table Web 2" w:semiHidden="1" w:unhideWhenUsed="1"/>
     <w:lsdException w:name="Table Web 3" w:semiHidden="1" w:unhideWhenUsed="1"/>
     <w:lsdException w:name="Balloon Text" w:semiHidden="1" w:unhideWhenUsed="1"/>
     <w:lsdException w:name="Table Grid" w:uiPriority="39"/>
+    <w:lsdException w:name="Table Theme" w:semiHidden="1" w:unhideWhenUsed="1"/>
     <w:lsdException w:name="Placeholder Text" w:semiHidden="1"/>
     <w:lsdException w:name="No Spacing" w:uiPriority="1" w:qFormat="1"/>
     <w:lsdException w:name="Light Shading" w:uiPriority="60"/>

</xml_diff>